<commit_message>
update file bao cao lan 1
</commit_message>
<xml_diff>
--- a/lab03.docx
+++ b/lab03.docx
@@ -112,6 +112,123 @@
           <w:numId w:val="1"/>
         </w:numPr>
       </w:pPr>
+      <w:proofErr w:type="spellStart"/>
+      <w:r>
+        <w:t>Đồng</w:t>
+      </w:r>
+      <w:proofErr w:type="spellEnd"/>
+      <w:r>
+        <w:t xml:space="preserve"> </w:t>
+      </w:r>
+      <w:proofErr w:type="spellStart"/>
+      <w:r>
+        <w:t>đội</w:t>
+      </w:r>
+      <w:proofErr w:type="spellEnd"/>
+      <w:r>
+        <w:t xml:space="preserve"> B pull </w:t>
+      </w:r>
+      <w:proofErr w:type="spellStart"/>
+      <w:r>
+        <w:t>về</w:t>
+      </w:r>
+      <w:proofErr w:type="spellEnd"/>
+      <w:r>
+        <w:t xml:space="preserve"> </w:t>
+      </w:r>
+      <w:proofErr w:type="spellStart"/>
+      <w:r>
+        <w:t>và</w:t>
+      </w:r>
+      <w:proofErr w:type="spellEnd"/>
+      <w:r>
+        <w:t xml:space="preserve"> </w:t>
+      </w:r>
+      <w:proofErr w:type="spellStart"/>
+      <w:r>
+        <w:t>chỉnh</w:t>
+      </w:r>
+      <w:proofErr w:type="spellEnd"/>
+      <w:r>
+        <w:t xml:space="preserve"> </w:t>
+      </w:r>
+      <w:proofErr w:type="spellStart"/>
+      <w:r>
+        <w:t>sửa</w:t>
+      </w:r>
+      <w:proofErr w:type="spellEnd"/>
+      <w:r>
+        <w:t xml:space="preserve"> </w:t>
+      </w:r>
+      <w:proofErr w:type="spellStart"/>
+      <w:r>
+        <w:t>tiếp</w:t>
+      </w:r>
+      <w:proofErr w:type="spellEnd"/>
+      <w:r>
+        <w:t xml:space="preserve"> file </w:t>
+      </w:r>
+      <w:proofErr w:type="spellStart"/>
+      <w:r>
+        <w:t>báo</w:t>
+      </w:r>
+      <w:proofErr w:type="spellEnd"/>
+      <w:r>
+        <w:t xml:space="preserve"> </w:t>
+      </w:r>
+      <w:proofErr w:type="spellStart"/>
+      <w:r>
+        <w:t>cáo</w:t>
+      </w:r>
+      <w:proofErr w:type="spellEnd"/>
+      <w:r>
+        <w:t xml:space="preserve"> Lab03:</w:t>
+      </w:r>
+    </w:p>
+    <w:p>
+      <w:pPr>
+        <w:pStyle w:val="ListParagraph"/>
+      </w:pPr>
+      <w:r>
+        <w:rPr>
+          <w:noProof/>
+        </w:rPr>
+        <w:drawing>
+          <wp:inline distT="0" distB="0" distL="0" distR="0" wp14:anchorId="05A8BDC7" wp14:editId="5379950E">
+            <wp:extent cx="5943600" cy="3813175"/>
+            <wp:effectExtent l="0" t="0" r="0" b="0"/>
+            <wp:docPr id="2" name="Picture 2"/>
+            <wp:cNvGraphicFramePr>
+              <a:graphicFrameLocks xmlns:a="http://schemas.openxmlformats.org/drawingml/2006/main" noChangeAspect="1"/>
+            </wp:cNvGraphicFramePr>
+            <a:graphic xmlns:a="http://schemas.openxmlformats.org/drawingml/2006/main">
+              <a:graphicData uri="http://schemas.openxmlformats.org/drawingml/2006/picture">
+                <pic:pic xmlns:pic="http://schemas.openxmlformats.org/drawingml/2006/picture">
+                  <pic:nvPicPr>
+                    <pic:cNvPr id="0" name=""/>
+                    <pic:cNvPicPr/>
+                  </pic:nvPicPr>
+                  <pic:blipFill>
+                    <a:blip r:embed="rId7"/>
+                    <a:stretch>
+                      <a:fillRect/>
+                    </a:stretch>
+                  </pic:blipFill>
+                  <pic:spPr>
+                    <a:xfrm>
+                      <a:off x="0" y="0"/>
+                      <a:ext cx="5943600" cy="3813175"/>
+                    </a:xfrm>
+                    <a:prstGeom prst="rect">
+                      <a:avLst/>
+                    </a:prstGeom>
+                  </pic:spPr>
+                </pic:pic>
+              </a:graphicData>
+            </a:graphic>
+          </wp:inline>
+        </w:drawing>
+      </w:r>
       <w:bookmarkStart w:id="0" w:name="_GoBack"/>
       <w:bookmarkEnd w:id="0"/>
     </w:p>

</xml_diff>